<commit_message>
Commitments made in 3 days
</commit_message>
<xml_diff>
--- a/MySQL Commands.docx
+++ b/MySQL Commands.docx
@@ -218,7 +218,35 @@
           <w:rFonts w:ascii="Cascadia Mono SemiBold" w:hAnsi="Cascadia Mono SemiBold" w:cs="Cascadia Mono SemiBold"/>
           <w:lang w:val="en-US"/>
         </w:rPr>
-        <w:t>create table Reservation(Re_id varchar(10) primary key, Cus_id int not null, Location varchar (30) not null, TimeSlot Time not null, DateSlot Date not null, Foreign Key (Cus_id) references Customers(Id) on delete cascade);</w:t>
+        <w:t xml:space="preserve">create table Reservation(Re_id varchar(10) primary key, Cus_id int not null, Location varchar (30) not null, TimeSlot Time not null, DateSlot Date not null, </w:t>
+      </w:r>
+      <w:r>
+        <w:rPr>
+          <w:rFonts w:ascii="Cascadia Mono SemiBold" w:hAnsi="Cascadia Mono SemiBold" w:cs="Cascadia Mono SemiBold"/>
+          <w:lang w:val="en-US"/>
+        </w:rPr>
+        <w:t xml:space="preserve">VehicleId varchar(20), </w:t>
+      </w:r>
+      <w:r>
+        <w:rPr>
+          <w:rFonts w:ascii="Cascadia Mono SemiBold" w:hAnsi="Cascadia Mono SemiBold" w:cs="Cascadia Mono SemiBold"/>
+          <w:lang w:val="en-US"/>
+        </w:rPr>
+        <w:t>Foreign Key (Cus_id) references Customers(Id)</w:t>
+      </w:r>
+      <w:r>
+        <w:rPr>
+          <w:rFonts w:ascii="Cascadia Mono SemiBold" w:hAnsi="Cascadia Mono SemiBold" w:cs="Cascadia Mono SemiBold"/>
+          <w:lang w:val="en-US"/>
+        </w:rPr>
+        <w:t xml:space="preserve">, Foreign Key (VehicleId) references Vehicles(NoPlate) </w:t>
+      </w:r>
+      <w:r>
+        <w:rPr>
+          <w:rFonts w:ascii="Cascadia Mono SemiBold" w:hAnsi="Cascadia Mono SemiBold" w:cs="Cascadia Mono SemiBold"/>
+          <w:lang w:val="en-US"/>
+        </w:rPr>
+        <w:t>on delete cascade);</w:t>
       </w:r>
     </w:p>
     <w:p>
@@ -248,7 +276,42 @@
           <w:rFonts w:ascii="Cascadia Mono SemiBold" w:hAnsi="Cascadia Mono SemiBold" w:cs="Cascadia Mono SemiBold"/>
           <w:lang w:val="en-US"/>
         </w:rPr>
-        <w:t>create table InstantOrders (Ord_id varchar(10) primary key, Cus_id int not null, Location varchar (30) not null, TimeSlot Time not null, Foreign Key (Cus_id) references Customers(Id) on delete cascade);</w:t>
+        <w:t>create table InstantOrders (Ord_id varchar(10) primary key, Cus_id int not null, Location varchar (30) not null, TimeSlot Time not null,</w:t>
+      </w:r>
+      <w:r>
+        <w:rPr>
+          <w:rFonts w:ascii="Cascadia Mono SemiBold" w:hAnsi="Cascadia Mono SemiBold" w:cs="Cascadia Mono SemiBold"/>
+          <w:lang w:val="en-US"/>
+        </w:rPr>
+        <w:t xml:space="preserve"> VehicleId varchar(10) not null, </w:t>
+      </w:r>
+      <w:r>
+        <w:rPr>
+          <w:rFonts w:ascii="Cascadia Mono SemiBold" w:hAnsi="Cascadia Mono SemiBold" w:cs="Cascadia Mono SemiBold"/>
+          <w:lang w:val="en-US"/>
+        </w:rPr>
+        <w:t>Foreign Key (Cus_id) references Customers(Id)</w:t>
+      </w:r>
+      <w:r>
+        <w:rPr>
+          <w:rFonts w:ascii="Cascadia Mono SemiBold" w:hAnsi="Cascadia Mono SemiBold" w:cs="Cascadia Mono SemiBold"/>
+          <w:lang w:val="en-US"/>
+        </w:rPr>
+        <w:t>, Foreign Key (</w:t>
+      </w:r>
+      <w:r>
+        <w:rPr>
+          <w:rFonts w:ascii="Cascadia Mono SemiBold" w:hAnsi="Cascadia Mono SemiBold" w:cs="Cascadia Mono SemiBold"/>
+          <w:lang w:val="en-US"/>
+        </w:rPr>
+        <w:t>VehicleId) references Vehicles(NoPlate)</w:t>
+      </w:r>
+      <w:r>
+        <w:rPr>
+          <w:rFonts w:ascii="Cascadia Mono SemiBold" w:hAnsi="Cascadia Mono SemiBold" w:cs="Cascadia Mono SemiBold"/>
+          <w:lang w:val="en-US"/>
+        </w:rPr>
+        <w:t xml:space="preserve"> on delete cascade);</w:t>
       </w:r>
     </w:p>
     <w:p>
@@ -292,7 +355,35 @@
           <w:rFonts w:ascii="Cascadia Mono SemiBold" w:hAnsi="Cascadia Mono SemiBold" w:cs="Cascadia Mono SemiBold"/>
           <w:lang w:val="en-US"/>
         </w:rPr>
-        <w:t>dbacks (Ord_id varchar(10), Res_id varchar(10), Info varchar(100), Foreign Key(Ord_id) references InstantOrders(Ord_id), Foreign Key(Res_id) references Reservation(Re_id) on delete cascade);</w:t>
+        <w:t>dbacks (Ord_id varchar(10)</w:t>
+      </w:r>
+      <w:r>
+        <w:rPr>
+          <w:rFonts w:ascii="Cascadia Mono SemiBold" w:hAnsi="Cascadia Mono SemiBold" w:cs="Cascadia Mono SemiBold"/>
+          <w:lang w:val="en-US"/>
+        </w:rPr>
+        <w:t xml:space="preserve"> unique</w:t>
+      </w:r>
+      <w:r>
+        <w:rPr>
+          <w:rFonts w:ascii="Cascadia Mono SemiBold" w:hAnsi="Cascadia Mono SemiBold" w:cs="Cascadia Mono SemiBold"/>
+          <w:lang w:val="en-US"/>
+        </w:rPr>
+        <w:t>, Res_id varchar(10)</w:t>
+      </w:r>
+      <w:r>
+        <w:rPr>
+          <w:rFonts w:ascii="Cascadia Mono SemiBold" w:hAnsi="Cascadia Mono SemiBold" w:cs="Cascadia Mono SemiBold"/>
+          <w:lang w:val="en-US"/>
+        </w:rPr>
+        <w:t xml:space="preserve"> unique</w:t>
+      </w:r>
+      <w:r>
+        <w:rPr>
+          <w:rFonts w:ascii="Cascadia Mono SemiBold" w:hAnsi="Cascadia Mono SemiBold" w:cs="Cascadia Mono SemiBold"/>
+          <w:lang w:val="en-US"/>
+        </w:rPr>
+        <w:t>, Info varchar(100), Foreign Key(Ord_id) references InstantOrders(Ord_id), Foreign Key(Res_id) references Reservation(Re_id) on delete cascade);</w:t>
       </w:r>
     </w:p>
     <w:p>
@@ -328,6 +419,30 @@
     <w:p>
       <w:pPr>
         <w:rPr>
+          <w:rFonts w:ascii="Cascadia Mono SemiBold" w:hAnsi="Cascadia Mono SemiBold" w:cs="Cascadia Mono SemiBold"/>
+          <w:lang w:val="en-US"/>
+        </w:rPr>
+      </w:pPr>
+    </w:p>
+    <w:p>
+      <w:pPr>
+        <w:rPr>
+          <w:rFonts w:ascii="Cascadia Mono SemiBold" w:hAnsi="Cascadia Mono SemiBold" w:cs="Cascadia Mono SemiBold"/>
+          <w:lang w:val="en-US"/>
+        </w:rPr>
+      </w:pPr>
+    </w:p>
+    <w:p>
+      <w:pPr>
+        <w:rPr>
+          <w:rFonts w:ascii="Cascadia Mono SemiBold" w:hAnsi="Cascadia Mono SemiBold" w:cs="Cascadia Mono SemiBold"/>
+          <w:lang w:val="en-US"/>
+        </w:rPr>
+      </w:pPr>
+    </w:p>
+    <w:p>
+      <w:pPr>
+        <w:rPr>
           <w:rFonts w:asciiTheme="majorHAnsi" w:hAnsiTheme="majorHAnsi" w:cstheme="majorHAnsi"/>
           <w:lang w:val="en-US"/>
         </w:rPr>
@@ -409,7 +524,6 @@
           <w:rFonts w:asciiTheme="majorHAnsi" w:hAnsiTheme="majorHAnsi" w:cstheme="majorHAnsi"/>
           <w:lang w:val="en-US"/>
         </w:rPr>
-        <w:lastRenderedPageBreak/>
         <w:t>For creating Payments Table:</w:t>
       </w:r>
     </w:p>

</xml_diff>